<commit_message>
Applications++; Solutions existantes+; analyse des données +
</commit_message>
<xml_diff>
--- a/doc/Rapport de projet.docx
+++ b/doc/Rapport de projet.docx
@@ -307,7 +307,7 @@
               </wp:anchor>
             </w:drawing>
           </mc:Choice>
-          <mc:Fallback xmlns:w16se="http://schemas.microsoft.com/office/word/2015/wordml/symex" xmlns:w15="http://schemas.microsoft.com/office/word/2012/wordml" xmlns:cx1="http://schemas.microsoft.com/office/drawing/2015/9/8/chartex" xmlns:cx="http://schemas.microsoft.com/office/drawing/2014/chartex">
+          <mc:Fallback xmlns:cx="http://schemas.microsoft.com/office/drawing/2014/chartex" xmlns:cx1="http://schemas.microsoft.com/office/drawing/2015/9/8/chartex" xmlns:w15="http://schemas.microsoft.com/office/word/2012/wordml" xmlns:w16se="http://schemas.microsoft.com/office/word/2015/wordml/symex">
             <w:pict>
               <v:group w14:anchorId="649B54CC" id="Groupe 3" o:spid="_x0000_s1026" style="position:absolute;margin-left:0;margin-top:-.5pt;width:139.65pt;height:842.4pt;z-index:251659264;mso-left-percent:750;mso-position-horizontal-relative:page;mso-position-vertical-relative:page;mso-left-percent:750;mso-width-relative:margin" coordsize="17742,106984" o:gfxdata="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">
                 <v:group id="Group 77" o:spid="_x0000_s1027" style="position:absolute;left:3089;width:14653;height:106984" coordorigin="6022,8835" coordsize="2310,16114" o:gfxdata="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">
@@ -1088,8 +1088,6 @@
           <w:r>
             <w:t>Table des matières</w:t>
           </w:r>
-          <w:bookmarkStart w:id="0" w:name="_GoBack"/>
-          <w:bookmarkEnd w:id="0"/>
         </w:p>
         <w:p>
           <w:pPr>
@@ -2677,17 +2675,70 @@
       <w:pPr>
         <w:pStyle w:val="Titre1"/>
       </w:pPr>
-      <w:bookmarkStart w:id="1" w:name="_Toc437262082"/>
+      <w:bookmarkStart w:id="0" w:name="_Toc437262082"/>
       <w:r>
-        <w:lastRenderedPageBreak/>
         <w:t>Introduction</w:t>
       </w:r>
-      <w:bookmarkEnd w:id="1"/>
+      <w:bookmarkEnd w:id="0"/>
     </w:p>
     <w:p>
+      <w:pPr>
+        <w:rPr>
+          <w:ins w:id="1" w:author="BARBESANGE Benjamin" w:date="2015-12-08T20:26:00Z"/>
+        </w:rPr>
+      </w:pPr>
       <w:r>
         <w:t xml:space="preserve">Ce projet s'inscrit dans le cadre de la seconde année du cycle ingénieur à l'ISIMA. </w:t>
       </w:r>
+      <w:ins w:id="2" w:author="BARBESANGE Benjamin" w:date="2015-12-08T20:25:00Z">
+        <w:r>
+          <w:t xml:space="preserve">L'intitulé étant l'extraction statistiques dans un document. Par cet intitulé, il </w:t>
+        </w:r>
+      </w:ins>
+      <w:ins w:id="3" w:author="BARBESANGE Benjamin" w:date="2015-12-08T20:26:00Z">
+        <w:r>
+          <w:t>y voir le principe de nuage de mots, que l'on peut facilement associer aux mots clés d'un texte. Ceux-ci vont permettre de dégager rapidement la tendance d'un texte.</w:t>
+        </w:r>
+      </w:ins>
+    </w:p>
+    <w:p>
+      <w:pPr>
+        <w:rPr>
+          <w:ins w:id="4" w:author="BARBESANGE Benjamin" w:date="2015-12-08T20:26:00Z"/>
+        </w:rPr>
+      </w:pPr>
+      <w:ins w:id="5" w:author="BARBESANGE Benjamin" w:date="2015-12-08T20:26:00Z">
+        <w:r>
+          <w:t>Cet outil peut avoir de nombreuses utilisations dans le domaine du référencement de documents par exemple ou encore dans la vérification d'écrits scientifiques.</w:t>
+        </w:r>
+      </w:ins>
+    </w:p>
+    <w:p>
+      <w:ins w:id="6" w:author="BARBESANGE Benjamin" w:date="2015-12-08T20:27:00Z">
+        <w:r>
+          <w:t>Même si certain</w:t>
+        </w:r>
+      </w:ins>
+      <w:ins w:id="7" w:author="BARBESANGE Benjamin" w:date="2015-12-08T20:28:00Z">
+        <w:r>
+          <w:t>e</w:t>
+        </w:r>
+      </w:ins>
+      <w:ins w:id="8" w:author="BARBESANGE Benjamin" w:date="2015-12-08T20:27:00Z">
+        <w:r>
+          <w:t xml:space="preserve">s solutions existent déjà, il apparait que certaines ne répondent pas à des </w:t>
+        </w:r>
+      </w:ins>
+      <w:ins w:id="9" w:author="BARBESANGE Benjamin" w:date="2015-12-08T20:28:00Z">
+        <w:r>
+          <w:t>exigences</w:t>
+        </w:r>
+      </w:ins>
+      <w:ins w:id="10" w:author="BARBESANGE Benjamin" w:date="2015-12-08T20:27:00Z">
+        <w:r>
+          <w:t xml:space="preserve"> comme par exemple la lecture directe de formats de fichiers autre qu'un format de texte brut, ce qui limite les capacités de ces solutions.</w:t>
+        </w:r>
+      </w:ins>
     </w:p>
     <w:p>
       <w:pPr>
@@ -2701,22 +2752,21 @@
       <w:pPr>
         <w:pStyle w:val="Titre1"/>
       </w:pPr>
-      <w:bookmarkStart w:id="2" w:name="_Toc437262083"/>
+      <w:bookmarkStart w:id="11" w:name="_Toc437262083"/>
       <w:r>
-        <w:lastRenderedPageBreak/>
         <w:t>Nuage de mots</w:t>
       </w:r>
-      <w:bookmarkEnd w:id="2"/>
+      <w:bookmarkEnd w:id="11"/>
     </w:p>
     <w:p>
       <w:pPr>
         <w:pStyle w:val="Titre2"/>
       </w:pPr>
-      <w:bookmarkStart w:id="3" w:name="_Toc437262084"/>
+      <w:bookmarkStart w:id="12" w:name="_Toc437262084"/>
       <w:r>
         <w:t>Présentation</w:t>
       </w:r>
-      <w:bookmarkEnd w:id="3"/>
+      <w:bookmarkEnd w:id="12"/>
     </w:p>
     <w:p>
       <w:r>
@@ -2732,81 +2782,344 @@
       <w:pPr>
         <w:pStyle w:val="Titre2"/>
       </w:pPr>
-      <w:bookmarkStart w:id="4" w:name="_Toc437262085"/>
+      <w:bookmarkStart w:id="13" w:name="_Toc437262085"/>
       <w:r>
         <w:t>Applications</w:t>
       </w:r>
-      <w:bookmarkEnd w:id="4"/>
+      <w:bookmarkEnd w:id="13"/>
     </w:p>
-    <w:p/>
     <w:p>
       <w:pPr>
+        <w:rPr>
+          <w:ins w:id="14" w:author="BARBESANGE Benjamin" w:date="2015-12-08T20:23:00Z"/>
+        </w:rPr>
+      </w:pPr>
+      <w:ins w:id="15" w:author="BARBESANGE Benjamin" w:date="2015-12-08T20:23:00Z">
+        <w:r>
+          <w:t>Ce projet peut avoir de nombreuses applications. Certaines peuvent être purement esthétiques pour la présentation simple d'un site web ou d'un document. En effet, le nuage de mot va sortir les mots les plus utilisés, ce qui permet d'avoir la tendance de la resource concernée de manière plus ou moins esthétique en fonction de ce qui est utilisé (ce que nous présentons dans la partie suivante).</w:t>
+        </w:r>
+      </w:ins>
+    </w:p>
+    <w:p>
+      <w:pPr>
+        <w:rPr>
+          <w:ins w:id="16" w:author="BARBESANGE Benjamin" w:date="2015-12-08T20:23:00Z"/>
+        </w:rPr>
+      </w:pPr>
+      <w:ins w:id="17" w:author="BARBESANGE Benjamin" w:date="2015-12-08T20:23:00Z">
+        <w:r>
+          <w:t>Une autre application plus pratique concerne l'indexation des documents. Il est tout à fait possible d'imaginer que lorsque l'on place une resouce en ligne (un rapport de projet, un article scientifique) on souhaite en dégager des mots clés qui serviront ensuite à retrouver plus facilement cette resource.</w:t>
+        </w:r>
+      </w:ins>
+    </w:p>
+    <w:p>
+      <w:ins w:id="18" w:author="BARBESANGE Benjamin" w:date="2015-12-08T20:23:00Z">
+        <w:r>
+          <w:t>Enfin une dernière application plus spécifique concernerait les écrits scientifiques. Lorsqu'un article est rédigé par un scientifique sur un domaine précis, il y a certains termes que l'on attend comme dominants. Il dont possible d'extraire les mots les plus utilisés dans cet article et de vérifier si les termes attendus resortent ou non. S'ils ne resortent pas, il est possible d'imaginer que l'article ne concernera pas le sujet et ainsi ne le présentera pas correctement. Ceci peut permettre de gagner du temps lors de la vérification des écrits scientifiques.</w:t>
+        </w:r>
+      </w:ins>
+    </w:p>
+    <w:p>
+      <w:pPr>
         <w:pStyle w:val="Titre2"/>
-      </w:pPr>
-      <w:bookmarkStart w:id="5" w:name="_Toc437262086"/>
+        <w:rPr>
+          <w:ins w:id="19" w:author="BARBESANGE Benjamin" w:date="2015-12-08T20:23:00Z"/>
+        </w:rPr>
+      </w:pPr>
+      <w:bookmarkStart w:id="20" w:name="_Toc437262086"/>
       <w:r>
         <w:t>Recherches de l'existant</w:t>
       </w:r>
-      <w:bookmarkEnd w:id="5"/>
+      <w:bookmarkEnd w:id="20"/>
+    </w:p>
+    <w:p>
+      <w:pPr>
+        <w:rPr>
+          <w:ins w:id="21" w:author="BARBESANGE Benjamin" w:date="2015-12-08T20:24:00Z"/>
+        </w:rPr>
+      </w:pPr>
+      <w:ins w:id="22" w:author="BARBESANGE Benjamin" w:date="2015-12-08T20:24:00Z">
+        <w:r>
+          <w:t>De nombreux outils existent déjà et permettent de créer des nuages de mots. Après investigations, il est apparu les solutions suivantes.</w:t>
+        </w:r>
+      </w:ins>
+    </w:p>
+    <w:p>
+      <w:pPr>
+        <w:rPr>
+          <w:ins w:id="23" w:author="BARBESANGE Benjamin" w:date="2015-12-08T20:24:00Z"/>
+        </w:rPr>
+      </w:pPr>
+      <w:ins w:id="24" w:author="BARBESANGE Benjamin" w:date="2015-12-08T20:24:00Z">
+        <w:r>
+          <w:t>La plupart des sites se servent d'une zone de texte dans laquelle on colle le texte d'où on veut extraire le contenu. On peut également fournir un lien vers le flux RSS d'un site, ce qui va généralement en donner la tendance.</w:t>
+        </w:r>
+      </w:ins>
+    </w:p>
+    <w:p>
+      <w:pPr>
+        <w:rPr>
+          <w:ins w:id="25" w:author="BARBESANGE Benjamin" w:date="2015-12-08T20:24:00Z"/>
+        </w:rPr>
+      </w:pPr>
+      <w:ins w:id="26" w:author="BARBESANGE Benjamin" w:date="2015-12-08T20:24:00Z">
+        <w:r>
+          <w:t>Le site le plus connu est http://www.wordle.net/. Il permet de créer un nuage de mots à partir d'un texte que l'on colle sur le site. Puis on obtient un résultat graphique, il est important de noter que ce site ne sera bientôt plus compatible puisqu'il repose sur les applet Java qui ne seront bientôt plus supportés par les navigateurs. Un autre site permettant de faire ceci est http://www.tagxedo.com/. Le point faible de ces site et qu'ils reposent sur l'utilisation de plugins et ainsi ne sont pas compatible avec tous les navigateurs.</w:t>
+        </w:r>
+      </w:ins>
+    </w:p>
+    <w:p>
+      <w:pPr>
+        <w:rPr>
+          <w:ins w:id="27" w:author="BARBESANGE Benjamin" w:date="2015-12-08T20:24:00Z"/>
+        </w:rPr>
+      </w:pPr>
+      <w:ins w:id="28" w:author="BARBESANGE Benjamin" w:date="2015-12-08T20:24:00Z">
+        <w:r>
+          <w:t>Certains de ces sites proposent des formes prédéfinies de nuage, et d'autres encore permettent de créer ses prores formes.</w:t>
+        </w:r>
+      </w:ins>
+    </w:p>
+    <w:p>
+      <w:pPr>
+        <w:rPr>
+          <w:ins w:id="29" w:author="BARBESANGE Benjamin" w:date="2015-12-08T20:24:00Z"/>
+        </w:rPr>
+      </w:pPr>
+      <w:ins w:id="30" w:author="BARBESANGE Benjamin" w:date="2015-12-08T20:24:00Z">
+        <w:r>
+          <w:t xml:space="preserve">Le site http://tagcrowd.com/ possède un avantage par rapport aux autres sites dans la mesure où il est possible d'importer un fichier (au format texte) et d'y extraire le nuage. Voici un exemple crée à partir </w:t>
+        </w:r>
+        <w:r>
+          <w:t>d'un compte rendu de TP système :</w:t>
+        </w:r>
+      </w:ins>
+    </w:p>
+    <w:p>
+      <w:pPr>
+        <w:keepNext/>
+        <w:jc w:val="center"/>
+        <w:rPr>
+          <w:ins w:id="31" w:author="BARBESANGE Benjamin" w:date="2015-12-08T20:25:00Z"/>
+        </w:rPr>
+        <w:pPrChange w:id="32" w:author="BARBESANGE Benjamin" w:date="2015-12-08T20:25:00Z">
+          <w:pPr>
+            <w:jc w:val="center"/>
+          </w:pPr>
+        </w:pPrChange>
+      </w:pPr>
+      <w:ins w:id="33" w:author="BARBESANGE Benjamin" w:date="2015-12-08T20:24:00Z">
+        <w:r>
+          <w:rPr>
+            <w:noProof/>
+          </w:rPr>
+          <w:drawing>
+            <wp:inline distT="0" distB="0" distL="0" distR="0" wp14:anchorId="2E72DAFB" wp14:editId="0C2B4382">
+              <wp:extent cx="4533900" cy="1987256"/>
+              <wp:effectExtent l="0" t="0" r="0" b="0"/>
+              <wp:docPr id="1" name="Image 1"/>
+              <wp:cNvGraphicFramePr>
+                <a:graphicFrameLocks xmlns:a="http://schemas.openxmlformats.org/drawingml/2006/main" noChangeAspect="1"/>
+              </wp:cNvGraphicFramePr>
+              <a:graphic xmlns:a="http://schemas.openxmlformats.org/drawingml/2006/main">
+                <a:graphicData uri="http://schemas.openxmlformats.org/drawingml/2006/picture">
+                  <pic:pic xmlns:pic="http://schemas.openxmlformats.org/drawingml/2006/picture">
+                    <pic:nvPicPr>
+                      <pic:cNvPr id="0" name="nuage_tagcrowd.PNG"/>
+                      <pic:cNvPicPr/>
+                    </pic:nvPicPr>
+                    <pic:blipFill>
+                      <a:blip r:embed="rId12">
+                        <a:extLst>
+                          <a:ext uri="{28A0092B-C50C-407E-A947-70E740481C1C}">
+                            <a14:useLocalDpi xmlns:a14="http://schemas.microsoft.com/office/drawing/2010/main" val="0"/>
+                          </a:ext>
+                        </a:extLst>
+                      </a:blip>
+                      <a:stretch>
+                        <a:fillRect/>
+                      </a:stretch>
+                    </pic:blipFill>
+                    <pic:spPr>
+                      <a:xfrm>
+                        <a:off x="0" y="0"/>
+                        <a:ext cx="4536599" cy="1988439"/>
+                      </a:xfrm>
+                      <a:prstGeom prst="rect">
+                        <a:avLst/>
+                      </a:prstGeom>
+                    </pic:spPr>
+                  </pic:pic>
+                </a:graphicData>
+              </a:graphic>
+            </wp:inline>
+          </w:drawing>
+        </w:r>
+      </w:ins>
+    </w:p>
+    <w:p>
+      <w:pPr>
+        <w:pStyle w:val="Lgende"/>
+        <w:rPr>
+          <w:ins w:id="34" w:author="BARBESANGE Benjamin" w:date="2015-12-08T20:24:00Z"/>
+        </w:rPr>
+        <w:pPrChange w:id="35" w:author="BARBESANGE Benjamin" w:date="2015-12-08T20:25:00Z">
+          <w:pPr/>
+        </w:pPrChange>
+      </w:pPr>
+      <w:ins w:id="36" w:author="BARBESANGE Benjamin" w:date="2015-12-08T20:25:00Z">
+        <w:r>
+          <w:t xml:space="preserve">Figure </w:t>
+        </w:r>
+        <w:r>
+          <w:fldChar w:fldCharType="begin"/>
+        </w:r>
+        <w:r>
+          <w:instrText xml:space="preserve"> SEQ Figure \* ARABIC </w:instrText>
+        </w:r>
+      </w:ins>
+      <w:r>
+        <w:fldChar w:fldCharType="separate"/>
+      </w:r>
+      <w:ins w:id="37" w:author="BARBESANGE Benjamin" w:date="2015-12-08T20:25:00Z">
+        <w:r>
+          <w:rPr>
+            <w:noProof/>
+          </w:rPr>
+          <w:t>1</w:t>
+        </w:r>
+        <w:r>
+          <w:fldChar w:fldCharType="end"/>
+        </w:r>
+        <w:r>
+          <w:t xml:space="preserve"> - Nuage de mot à partir de www.tagcrowd.com</w:t>
+        </w:r>
+      </w:ins>
+    </w:p>
+    <w:p>
+      <w:pPr>
+        <w:rPr>
+          <w:ins w:id="38" w:author="BARBESANGE Benjamin" w:date="2015-12-08T20:24:00Z"/>
+        </w:rPr>
+      </w:pPr>
+      <w:ins w:id="39" w:author="BARBESANGE Benjamin" w:date="2015-12-08T20:24:00Z">
+        <w:r>
+          <w:t>Comme on peut le voir, nous retrouvons facilement de thème du compte rendu qui concernait la gestion des droits sur une machine.</w:t>
+        </w:r>
+      </w:ins>
+    </w:p>
+    <w:p>
+      <w:pPr>
+        <w:pPrChange w:id="40" w:author="BARBESANGE Benjamin" w:date="2015-12-08T20:23:00Z">
+          <w:pPr>
+            <w:pStyle w:val="Titre2"/>
+          </w:pPr>
+        </w:pPrChange>
+      </w:pPr>
+      <w:ins w:id="41" w:author="BARBESANGE Benjamin" w:date="2015-12-08T20:24:00Z">
+        <w:r>
+          <w:t>Notons que beaucoup de ces outils sont concus pour tirer parti des informations venant de textes en Anglais. C'est pourquoi les pluriels de certains mots Français ne sont pas gérés.</w:t>
+        </w:r>
+      </w:ins>
+    </w:p>
+    <w:p>
+      <w:pPr>
+        <w:rPr>
+          <w:del w:id="42" w:author="BARBESANGE Benjamin" w:date="2015-12-08T20:23:00Z"/>
+        </w:rPr>
+      </w:pPr>
+      <w:del w:id="43" w:author="BARBESANGE Benjamin" w:date="2015-12-08T20:23:00Z">
+        <w:r>
+          <w:delText>De nombreux outils existent déjà et permettent de créer des nuages de mots. Après investigations, il est apparu les solutions suivantes.</w:delText>
+        </w:r>
+      </w:del>
+    </w:p>
+    <w:p>
+      <w:pPr>
+        <w:pStyle w:val="Titre1"/>
+      </w:pPr>
+      <w:bookmarkStart w:id="44" w:name="_Toc437262087"/>
+      <w:r>
+        <w:t>Solution présentée</w:t>
+      </w:r>
+      <w:bookmarkEnd w:id="44"/>
+    </w:p>
+    <w:p>
+      <w:pPr>
+        <w:pStyle w:val="Titre2"/>
+      </w:pPr>
+      <w:bookmarkStart w:id="45" w:name="_Toc437262088"/>
+      <w:r>
+        <w:t>Les données</w:t>
+      </w:r>
+      <w:bookmarkEnd w:id="45"/>
+    </w:p>
+    <w:p>
+      <w:pPr>
+        <w:rPr>
+          <w:ins w:id="46" w:author="BARBESANGE Benjamin" w:date="2015-12-08T20:29:00Z"/>
+        </w:rPr>
+      </w:pPr>
+      <w:ins w:id="47" w:author="BARBESANGE Benjamin" w:date="2015-12-08T20:28:00Z">
+        <w:r>
+          <w:t xml:space="preserve">La présentation d'un nuage de mot ne représentait qu'un bref appercu du mécanisme complexe qui mène à sa réalisation. En </w:t>
+        </w:r>
+      </w:ins>
+      <w:ins w:id="48" w:author="BARBESANGE Benjamin" w:date="2015-12-08T20:29:00Z">
+        <w:r>
+          <w:t>effet, le simple fait d'observer les mots les plus courants d'un texte ne suffit pas uniquement à en dégager une tendance. Il faut également prendre en compte d'autres paramètres.</w:t>
+        </w:r>
+      </w:ins>
+    </w:p>
+    <w:p>
+      <w:pPr>
+        <w:rPr>
+          <w:ins w:id="49" w:author="BARBESANGE Benjamin" w:date="2015-12-08T20:32:00Z"/>
+        </w:rPr>
+      </w:pPr>
+      <w:ins w:id="50" w:author="BARBESANGE Benjamin" w:date="2015-12-08T20:30:00Z">
+        <w:r>
+          <w:t>La première chose à laquelle faire attention concerne la langue du texte. En effet, chaque langue va disposer de mots qui sont beaucoup utilisés, comme par exemple en Français : le, la, à, je, etc</w:t>
+        </w:r>
+      </w:ins>
+      <w:ins w:id="51" w:author="BARBESANGE Benjamin" w:date="2015-12-08T20:31:00Z">
+        <w:r>
+          <w:t>… Si nous n'ignorons pas ces mots lors de la lecture, nous pouvons être surs qu'ils seront largement dominants dans le retour du programme. Un autre paramètre à prendre en compte va plut</w:t>
+        </w:r>
+      </w:ins>
+      <w:ins w:id="52" w:author="BARBESANGE Benjamin" w:date="2015-12-08T20:32:00Z">
+        <w:r>
+          <w:t>ôt concernet l'encodage du texte et notamment l'utilisation de caractères spéciaux présents dans certaines langues.</w:t>
+        </w:r>
+      </w:ins>
+    </w:p>
+    <w:p>
+      <w:bookmarkStart w:id="53" w:name="_GoBack"/>
+      <w:bookmarkEnd w:id="53"/>
+    </w:p>
+    <w:p>
+      <w:pPr>
+        <w:pStyle w:val="Titre2"/>
+      </w:pPr>
+      <w:bookmarkStart w:id="54" w:name="_Toc437262089"/>
+      <w:r>
+        <w:t>Le programme</w:t>
+      </w:r>
+      <w:bookmarkEnd w:id="54"/>
+    </w:p>
+    <w:p>
+      <w:pPr>
+        <w:pStyle w:val="Titre3"/>
+      </w:pPr>
+      <w:bookmarkStart w:id="55" w:name="_Toc437262090"/>
+      <w:r>
+        <w:t>Description</w:t>
+      </w:r>
+      <w:bookmarkEnd w:id="55"/>
     </w:p>
     <w:p>
       <w:r>
-        <w:t>De nombreux outils existent déjà et permettent de créer des nuages de mots. Après investigations, il est apparu les solutions suivantes.</w:t>
-      </w:r>
-    </w:p>
-    <w:p>
-      <w:pPr>
-        <w:pStyle w:val="Titre1"/>
-      </w:pPr>
-      <w:bookmarkStart w:id="6" w:name="_Toc437262087"/>
-      <w:r>
-        <w:lastRenderedPageBreak/>
-        <w:t>Solution présentée</w:t>
-      </w:r>
-      <w:bookmarkEnd w:id="6"/>
-    </w:p>
-    <w:p>
-      <w:pPr>
-        <w:pStyle w:val="Titre2"/>
-      </w:pPr>
-      <w:bookmarkStart w:id="7" w:name="_Toc437262088"/>
-      <w:r>
-        <w:t>Les données</w:t>
-      </w:r>
-      <w:bookmarkEnd w:id="7"/>
-    </w:p>
-    <w:p/>
-    <w:p>
-      <w:pPr>
-        <w:pStyle w:val="Titre2"/>
-      </w:pPr>
-      <w:bookmarkStart w:id="8" w:name="_Toc437262089"/>
-      <w:r>
-        <w:t>Le programme</w:t>
-      </w:r>
-      <w:bookmarkEnd w:id="8"/>
-    </w:p>
-    <w:p>
-      <w:pPr>
-        <w:pStyle w:val="Titre3"/>
-      </w:pPr>
-      <w:bookmarkStart w:id="9" w:name="_Toc437262090"/>
-      <w:r>
-        <w:t>Description</w:t>
-      </w:r>
-      <w:bookmarkEnd w:id="9"/>
-    </w:p>
-    <w:p>
-      <w:r>
-        <w:t xml:space="preserve">Nous avons créé un programme permettant l'extraction </w:t>
-      </w:r>
-      <w:proofErr w:type="gramStart"/>
-      <w:r>
-        <w:t>statistiques</w:t>
-      </w:r>
-      <w:proofErr w:type="gramEnd"/>
-      <w:r>
-        <w:t xml:space="preserve"> des mots d'un texte. Pour ceci, il faut renseigner plusieurs données :</w:t>
+        <w:t>Nous avons créé un programme permettant l'extraction statistiques des mots d'un texte. Pour ceci, il faut renseigner plusieurs données :</w:t>
       </w:r>
     </w:p>
     <w:p>
@@ -2882,15 +3195,7 @@
         </w:numPr>
       </w:pPr>
       <w:r>
-        <w:t xml:space="preserve">En mode texte, ce qui permet des </w:t>
-      </w:r>
-      <w:proofErr w:type="spellStart"/>
-      <w:r>
-        <w:t>interractions</w:t>
-      </w:r>
-      <w:proofErr w:type="spellEnd"/>
-      <w:r>
-        <w:t xml:space="preserve"> directes dans la console et va fournir le résultat à l'écran ou dans un fichier</w:t>
+        <w:t>En mode texte, ce qui permet des interractions directes dans la console et va fournir le résultat à l'écran ou dans un fichier</w:t>
       </w:r>
     </w:p>
     <w:p>
@@ -2902,37 +3207,29 @@
         </w:numPr>
       </w:pPr>
       <w:r>
-        <w:t xml:space="preserve">En mode graphique, qui l'utilisation aisée du programme et produira des affichages directement dans </w:t>
-      </w:r>
-      <w:proofErr w:type="gramStart"/>
-      <w:r>
-        <w:t>le</w:t>
-      </w:r>
-      <w:proofErr w:type="gramEnd"/>
-      <w:r>
-        <w:t xml:space="preserve"> fenêtre</w:t>
+        <w:t>En mode graphique, qui l'utilisation aisée du programme et produira des affichages directement dans le fenêtre</w:t>
       </w:r>
     </w:p>
     <w:p>
       <w:pPr>
         <w:pStyle w:val="Titre3"/>
       </w:pPr>
-      <w:bookmarkStart w:id="10" w:name="_Toc437262091"/>
+      <w:bookmarkStart w:id="56" w:name="_Toc437262091"/>
       <w:r>
         <w:t>Fonctionnement</w:t>
       </w:r>
-      <w:bookmarkEnd w:id="10"/>
+      <w:bookmarkEnd w:id="56"/>
     </w:p>
     <w:p/>
     <w:p>
       <w:pPr>
         <w:pStyle w:val="Titre2"/>
       </w:pPr>
-      <w:bookmarkStart w:id="11" w:name="_Toc437262092"/>
+      <w:bookmarkStart w:id="57" w:name="_Toc437262092"/>
       <w:r>
         <w:t>Le code</w:t>
       </w:r>
-      <w:bookmarkEnd w:id="11"/>
+      <w:bookmarkEnd w:id="57"/>
     </w:p>
     <w:p>
       <w:r>
@@ -2949,22 +3246,22 @@
       <w:pPr>
         <w:pStyle w:val="Titre3"/>
       </w:pPr>
-      <w:bookmarkStart w:id="12" w:name="_Toc437262093"/>
+      <w:bookmarkStart w:id="58" w:name="_Toc437262093"/>
       <w:r>
         <w:t>Principe</w:t>
       </w:r>
-      <w:bookmarkEnd w:id="12"/>
+      <w:bookmarkEnd w:id="58"/>
     </w:p>
     <w:p/>
     <w:p>
       <w:pPr>
         <w:pStyle w:val="Titre3"/>
       </w:pPr>
-      <w:bookmarkStart w:id="13" w:name="_Toc437262094"/>
+      <w:bookmarkStart w:id="59" w:name="_Toc437262094"/>
       <w:r>
         <w:t>La table de hachage</w:t>
       </w:r>
-      <w:bookmarkEnd w:id="13"/>
+      <w:bookmarkEnd w:id="59"/>
     </w:p>
     <w:p>
       <w:r>
@@ -2985,12 +3282,11 @@
       <w:pPr>
         <w:pStyle w:val="Titre1"/>
       </w:pPr>
-      <w:bookmarkStart w:id="14" w:name="_Toc437262095"/>
+      <w:bookmarkStart w:id="60" w:name="_Toc437262095"/>
       <w:r>
-        <w:lastRenderedPageBreak/>
         <w:t>Outil auxiliaire : génération de phrases</w:t>
       </w:r>
-      <w:bookmarkEnd w:id="14"/>
+      <w:bookmarkEnd w:id="60"/>
     </w:p>
     <w:p>
       <w:r>
@@ -3009,11 +3305,11 @@
       <w:pPr>
         <w:pStyle w:val="Titre2"/>
       </w:pPr>
-      <w:bookmarkStart w:id="15" w:name="_Toc437262096"/>
+      <w:bookmarkStart w:id="61" w:name="_Toc437262096"/>
       <w:r>
         <w:t>Intérêt</w:t>
       </w:r>
-      <w:bookmarkEnd w:id="15"/>
+      <w:bookmarkEnd w:id="61"/>
     </w:p>
     <w:p>
       <w:r>
@@ -3024,81 +3320,80 @@
       <w:pPr>
         <w:pStyle w:val="Titre2"/>
       </w:pPr>
-      <w:bookmarkStart w:id="16" w:name="_Toc437262097"/>
+      <w:bookmarkStart w:id="62" w:name="_Toc437262097"/>
       <w:r>
         <w:t>Le programme</w:t>
       </w:r>
-      <w:bookmarkEnd w:id="16"/>
+      <w:bookmarkEnd w:id="62"/>
     </w:p>
     <w:p>
       <w:pPr>
         <w:pStyle w:val="Titre3"/>
       </w:pPr>
-      <w:bookmarkStart w:id="17" w:name="_Toc437262098"/>
+      <w:bookmarkStart w:id="63" w:name="_Toc437262098"/>
       <w:r>
         <w:t>Présentation</w:t>
       </w:r>
-      <w:bookmarkEnd w:id="17"/>
+      <w:bookmarkEnd w:id="63"/>
     </w:p>
     <w:p/>
     <w:p>
       <w:pPr>
         <w:pStyle w:val="Titre3"/>
       </w:pPr>
-      <w:bookmarkStart w:id="18" w:name="_Toc437262099"/>
+      <w:bookmarkStart w:id="64" w:name="_Toc437262099"/>
       <w:r>
         <w:t>Utilisation</w:t>
       </w:r>
-      <w:bookmarkEnd w:id="18"/>
+      <w:bookmarkEnd w:id="64"/>
     </w:p>
     <w:p/>
     <w:p>
       <w:pPr>
         <w:pStyle w:val="Titre2"/>
       </w:pPr>
-      <w:bookmarkStart w:id="19" w:name="_Toc437262100"/>
+      <w:bookmarkStart w:id="65" w:name="_Toc437262100"/>
       <w:r>
         <w:t>Elaboration du programme</w:t>
       </w:r>
-      <w:bookmarkEnd w:id="19"/>
+      <w:bookmarkEnd w:id="65"/>
     </w:p>
     <w:p>
       <w:pPr>
         <w:pStyle w:val="Titre3"/>
       </w:pPr>
-      <w:bookmarkStart w:id="20" w:name="_Toc437262101"/>
+      <w:bookmarkStart w:id="66" w:name="_Toc437262101"/>
       <w:r>
         <w:t>Principe</w:t>
       </w:r>
-      <w:bookmarkEnd w:id="20"/>
+      <w:bookmarkEnd w:id="66"/>
     </w:p>
     <w:p/>
     <w:p>
       <w:pPr>
         <w:pStyle w:val="Titre3"/>
       </w:pPr>
-      <w:bookmarkStart w:id="21" w:name="_Toc437262102"/>
+      <w:bookmarkStart w:id="67" w:name="_Toc437262102"/>
       <w:r>
         <w:t>Code</w:t>
       </w:r>
-      <w:bookmarkEnd w:id="21"/>
+      <w:bookmarkEnd w:id="67"/>
     </w:p>
     <w:p/>
     <w:p>
       <w:pPr>
         <w:pStyle w:val="Titre1"/>
       </w:pPr>
-      <w:bookmarkStart w:id="22" w:name="_Toc437262103"/>
+      <w:bookmarkStart w:id="68" w:name="_Toc437262103"/>
       <w:r>
-        <w:lastRenderedPageBreak/>
         <w:t>Conclusion</w:t>
       </w:r>
-      <w:bookmarkEnd w:id="22"/>
+      <w:bookmarkEnd w:id="68"/>
     </w:p>
     <w:p/>
     <w:sectPr>
-      <w:headerReference w:type="default" r:id="rId12"/>
-      <w:footerReference w:type="default" r:id="rId13"/>
+      <w:headerReference w:type="default" r:id="rId13"/>
+      <w:footerReference w:type="default" r:id="rId14"/>
       <w:pgSz w:w="11907" w:h="16839"/>
       <w:pgMar w:top="1440" w:right="1751" w:bottom="1440" w:left="1751" w:header="709" w:footer="459" w:gutter="0"/>
       <w:pgNumType w:start="0"/>
@@ -3157,7 +3452,7 @@
       <w:rPr>
         <w:noProof/>
       </w:rPr>
-      <w:t>1</w:t>
+      <w:t>6</w:t>
     </w:r>
     <w:r>
       <w:fldChar w:fldCharType="end"/>
@@ -3236,7 +3531,7 @@
             </wp:inline>
           </w:drawing>
         </mc:Choice>
-        <mc:Fallback xmlns:w16se="http://schemas.microsoft.com/office/word/2015/wordml/symex" xmlns:w15="http://schemas.microsoft.com/office/word/2012/wordml" xmlns:cx1="http://schemas.microsoft.com/office/drawing/2015/9/8/chartex" xmlns:cx="http://schemas.microsoft.com/office/drawing/2014/chartex">
+        <mc:Fallback xmlns:cx="http://schemas.microsoft.com/office/drawing/2014/chartex" xmlns:cx1="http://schemas.microsoft.com/office/drawing/2015/9/8/chartex" xmlns:w15="http://schemas.microsoft.com/office/word/2012/wordml" xmlns:w16se="http://schemas.microsoft.com/office/word/2015/wordml/symex">
           <w:pict>
             <v:oval w14:anchorId="18907A12" id="Ellipse 12" o:spid="_x0000_s1026" style="width:7.2pt;height:7.2pt;flip:x;visibility:visible;mso-wrap-style:square;mso-left-percent:-10001;mso-top-percent:-10001;mso-position-horizontal:absolute;mso-position-horizontal-relative:char;mso-position-vertical:absolute;mso-position-vertical-relative:line;mso-left-percent:-10001;mso-top-percent:-10001;v-text-anchor:top" o:gfxdata="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" filled="f" fillcolor="#ff7d26" strokecolor="#53548a [3204]" strokeweight="3pt">
               <v:stroke linestyle="thinThin"/>
@@ -3378,7 +3673,7 @@
             </wp:anchor>
           </w:drawing>
         </mc:Choice>
-        <mc:Fallback xmlns:w16se="http://schemas.microsoft.com/office/word/2015/wordml/symex" xmlns:w15="http://schemas.microsoft.com/office/word/2012/wordml" xmlns:cx1="http://schemas.microsoft.com/office/drawing/2015/9/8/chartex" xmlns:cx="http://schemas.microsoft.com/office/drawing/2014/chartex">
+        <mc:Fallback xmlns:cx="http://schemas.microsoft.com/office/drawing/2014/chartex" xmlns:cx1="http://schemas.microsoft.com/office/drawing/2015/9/8/chartex" xmlns:w15="http://schemas.microsoft.com/office/word/2012/wordml" xmlns:w16se="http://schemas.microsoft.com/office/word/2015/wordml/symex">
           <w:pict>
             <v:shapetype w14:anchorId="285717BF" id="_x0000_t32" coordsize="21600,21600" o:spt="32" o:oned="t" path="m,l21600,21600e" filled="f">
               <v:path arrowok="t" fillok="f" o:connecttype="none"/>
@@ -7552,7 +7847,7 @@
 </file>
 
 <file path=customXml/itemProps3.xml><?xml version="1.0" encoding="utf-8"?>
-<ds:datastoreItem xmlns:ds="http://schemas.openxmlformats.org/officeDocument/2006/customXml" ds:itemID="{4C5446F2-C6BA-4382-898E-7513CC243671}">
+<ds:datastoreItem xmlns:ds="http://schemas.openxmlformats.org/officeDocument/2006/customXml" ds:itemID="{4C32060D-9AFE-487B-B948-823E6CE6F0CC}">
   <ds:schemaRefs>
     <ds:schemaRef ds:uri="http://schemas.openxmlformats.org/officeDocument/2006/bibliography"/>
   </ds:schemaRefs>

</xml_diff>